<commit_message>
Added/updated many assignments and documents
</commit_message>
<xml_diff>
--- a/5001-vm/lab3/Suraj Mandal.docx
+++ b/5001-vm/lab3/Suraj Mandal.docx
@@ -18,7 +18,16 @@
           <w:sz w:val="36"/>
           <w:szCs w:val="36"/>
         </w:rPr>
-        <w:t>Lab 3 – Virtualization</w:t>
+        <w:t xml:space="preserve">Lab 3 – </w:t>
+      </w:r>
+      <w:r>
+        <w:rPr>
+          <w:b/>
+          <w:bCs/>
+          <w:sz w:val="36"/>
+          <w:szCs w:val="36"/>
+        </w:rPr>
+        <w:t>Virtualization</w:t>
       </w:r>
     </w:p>
     <w:p/>
@@ -30,8 +39,14 @@
           <w:ilvl w:val="0"/>
           <w:numId w:val="1"/>
         </w:numPr>
-      </w:pPr>
-      <w:r>
+        <w:rPr>
+          <w:rFonts w:asciiTheme="majorHAnsi" w:hAnsiTheme="majorHAnsi" w:cstheme="majorHAnsi"/>
+        </w:rPr>
+      </w:pPr>
+      <w:r>
+        <w:rPr>
+          <w:rFonts w:asciiTheme="majorHAnsi" w:hAnsiTheme="majorHAnsi" w:cstheme="majorHAnsi"/>
+        </w:rPr>
         <w:t>After executing the command docker pulls the `hello-world` image from docker-hub, creates a container based on the image and then executes it. After executing `hello-world` as there is no persistent command the command exits and the container exits.</w:t>
       </w:r>
     </w:p>
@@ -42,23 +57,44 @@
           <w:ilvl w:val="0"/>
           <w:numId w:val="1"/>
         </w:numPr>
-      </w:pPr>
-      <w:r>
+        <w:rPr>
+          <w:rFonts w:asciiTheme="majorHAnsi" w:hAnsiTheme="majorHAnsi" w:cstheme="majorHAnsi"/>
+        </w:rPr>
+      </w:pPr>
+      <w:r>
+        <w:rPr>
+          <w:rFonts w:asciiTheme="majorHAnsi" w:hAnsiTheme="majorHAnsi" w:cstheme="majorHAnsi"/>
+        </w:rPr>
         <w:t>The command get</w:t>
       </w:r>
       <w:r>
+        <w:rPr>
+          <w:rFonts w:asciiTheme="majorHAnsi" w:hAnsiTheme="majorHAnsi" w:cstheme="majorHAnsi"/>
+        </w:rPr>
         <w:t>s</w:t>
       </w:r>
       <w:r>
+        <w:rPr>
+          <w:rFonts w:asciiTheme="majorHAnsi" w:hAnsiTheme="majorHAnsi" w:cstheme="majorHAnsi"/>
+        </w:rPr>
         <w:t xml:space="preserve"> the list of containers </w:t>
       </w:r>
       <w:r>
+        <w:rPr>
+          <w:rFonts w:asciiTheme="majorHAnsi" w:hAnsiTheme="majorHAnsi" w:cstheme="majorHAnsi"/>
+        </w:rPr>
         <w:t xml:space="preserve">that are running </w:t>
       </w:r>
       <w:r>
+        <w:rPr>
+          <w:rFonts w:asciiTheme="majorHAnsi" w:hAnsiTheme="majorHAnsi" w:cstheme="majorHAnsi"/>
+        </w:rPr>
         <w:t>and shows it in a table, it includes its container id, image name, time created, status, ports</w:t>
       </w:r>
       <w:r>
+        <w:rPr>
+          <w:rFonts w:asciiTheme="majorHAnsi" w:hAnsiTheme="majorHAnsi" w:cstheme="majorHAnsi"/>
+        </w:rPr>
         <w:t>.</w:t>
       </w:r>
     </w:p>
@@ -69,8 +105,14 @@
           <w:ilvl w:val="0"/>
           <w:numId w:val="1"/>
         </w:numPr>
-      </w:pPr>
-      <w:r>
+        <w:rPr>
+          <w:rFonts w:asciiTheme="majorHAnsi" w:hAnsiTheme="majorHAnsi" w:cstheme="majorHAnsi"/>
+        </w:rPr>
+      </w:pPr>
+      <w:r>
+        <w:rPr>
+          <w:rFonts w:asciiTheme="majorHAnsi" w:hAnsiTheme="majorHAnsi" w:cstheme="majorHAnsi"/>
+        </w:rPr>
         <w:t>This command shows all the docker containers even the closed ones in a similar list as above.</w:t>
       </w:r>
     </w:p>
@@ -81,26 +123,32 @@
           <w:ilvl w:val="0"/>
           <w:numId w:val="1"/>
         </w:numPr>
-      </w:pPr>
-      <w:r>
-        <w:t>This command lists the images cached/pulled to create containers. The image tag associated with my hello-world container is ‘</w:t>
-      </w:r>
-      <w:r>
-        <w:t>feb5d9fea6a5</w:t>
-      </w:r>
-      <w:r>
-        <w:t>’.</w:t>
-      </w:r>
-    </w:p>
-    <w:p>
-      <w:pPr>
-        <w:pStyle w:val="ListParagraph"/>
-        <w:numPr>
-          <w:ilvl w:val="0"/>
-          <w:numId w:val="1"/>
-        </w:numPr>
-      </w:pPr>
-      <w:r>
+        <w:rPr>
+          <w:rFonts w:asciiTheme="majorHAnsi" w:hAnsiTheme="majorHAnsi" w:cstheme="majorHAnsi"/>
+        </w:rPr>
+      </w:pPr>
+      <w:r>
+        <w:rPr>
+          <w:rFonts w:asciiTheme="majorHAnsi" w:hAnsiTheme="majorHAnsi" w:cstheme="majorHAnsi"/>
+        </w:rPr>
+        <w:t>This command lists the images cached/pulled to create containers. The image tag associated with my hello-world container is ‘feb5d9fea6a5’.</w:t>
+      </w:r>
+    </w:p>
+    <w:p>
+      <w:pPr>
+        <w:pStyle w:val="ListParagraph"/>
+        <w:numPr>
+          <w:ilvl w:val="0"/>
+          <w:numId w:val="1"/>
+        </w:numPr>
+        <w:rPr>
+          <w:rFonts w:asciiTheme="majorHAnsi" w:hAnsiTheme="majorHAnsi" w:cstheme="majorHAnsi"/>
+        </w:rPr>
+      </w:pPr>
+      <w:r>
+        <w:rPr>
+          <w:rFonts w:asciiTheme="majorHAnsi" w:hAnsiTheme="majorHAnsi" w:cstheme="majorHAnsi"/>
+        </w:rPr>
         <w:t>In the command the 18.04 represents the image version of the docker-image. In case of ubuntu container images the docker-image versions correspond to the ubuntu release versions.</w:t>
       </w:r>
     </w:p>
@@ -111,26 +159,44 @@
           <w:ilvl w:val="0"/>
           <w:numId w:val="1"/>
         </w:numPr>
-      </w:pPr>
-      <w:r>
+        <w:rPr>
+          <w:rFonts w:asciiTheme="majorHAnsi" w:hAnsiTheme="majorHAnsi" w:cstheme="majorHAnsi"/>
+        </w:rPr>
+      </w:pPr>
+      <w:r>
+        <w:rPr>
+          <w:rFonts w:asciiTheme="majorHAnsi" w:hAnsiTheme="majorHAnsi" w:cstheme="majorHAnsi"/>
+        </w:rPr>
         <w:t xml:space="preserve">The images currently in cache are </w:t>
       </w:r>
       <w:proofErr w:type="spellStart"/>
       <w:proofErr w:type="gramStart"/>
       <w:r>
+        <w:rPr>
+          <w:rFonts w:asciiTheme="majorHAnsi" w:hAnsiTheme="majorHAnsi" w:cstheme="majorHAnsi"/>
+        </w:rPr>
         <w:t>nginx:latest</w:t>
       </w:r>
       <w:proofErr w:type="spellEnd"/>
       <w:proofErr w:type="gramEnd"/>
       <w:r>
+        <w:rPr>
+          <w:rFonts w:asciiTheme="majorHAnsi" w:hAnsiTheme="majorHAnsi" w:cstheme="majorHAnsi"/>
+        </w:rPr>
         <w:t xml:space="preserve">, ubuntu:18.04, </w:t>
       </w:r>
       <w:proofErr w:type="spellStart"/>
       <w:r>
+        <w:rPr>
+          <w:rFonts w:asciiTheme="majorHAnsi" w:hAnsiTheme="majorHAnsi" w:cstheme="majorHAnsi"/>
+        </w:rPr>
         <w:t>hello-world:latest</w:t>
       </w:r>
       <w:proofErr w:type="spellEnd"/>
       <w:r>
+        <w:rPr>
+          <w:rFonts w:asciiTheme="majorHAnsi" w:hAnsiTheme="majorHAnsi" w:cstheme="majorHAnsi"/>
+        </w:rPr>
         <w:t>, ubuntu 19.04. It also shows the tag, image id, time created and size of the image.</w:t>
       </w:r>
     </w:p>
@@ -141,53 +207,68 @@
           <w:ilvl w:val="0"/>
           <w:numId w:val="1"/>
         </w:numPr>
-      </w:pPr>
-      <w:r>
+        <w:rPr>
+          <w:rFonts w:asciiTheme="majorHAnsi" w:hAnsiTheme="majorHAnsi" w:cstheme="majorHAnsi"/>
+        </w:rPr>
+      </w:pPr>
+      <w:r>
+        <w:rPr>
+          <w:rFonts w:asciiTheme="majorHAnsi" w:hAnsiTheme="majorHAnsi" w:cstheme="majorHAnsi"/>
+        </w:rPr>
         <w:t xml:space="preserve">The image </w:t>
       </w:r>
       <w:r>
+        <w:rPr>
+          <w:rFonts w:asciiTheme="majorHAnsi" w:hAnsiTheme="majorHAnsi" w:cstheme="majorHAnsi"/>
+        </w:rPr>
         <w:t xml:space="preserve">ubuntu:18.04 </w:t>
       </w:r>
       <w:r>
-        <w:t>was created at ‘</w:t>
-      </w:r>
-      <w:r>
-        <w:t>2023-01-02T18:48:56.081327405Z</w:t>
-      </w:r>
-      <w:r>
-        <w:t>’</w:t>
-      </w:r>
-    </w:p>
-    <w:p>
-      <w:pPr>
-        <w:pStyle w:val="ListParagraph"/>
-        <w:numPr>
-          <w:ilvl w:val="0"/>
-          <w:numId w:val="1"/>
-        </w:numPr>
-      </w:pPr>
-      <w:r>
-        <w:t>The image ubuntu:19.04 was created at ‘</w:t>
-      </w:r>
-      <w:r>
-        <w:t>2020-01-16T01:20:46.938732934Z</w:t>
-      </w:r>
-      <w:r>
-        <w:t>’</w:t>
-      </w:r>
-    </w:p>
-    <w:p>
-      <w:pPr>
-        <w:pStyle w:val="ListParagraph"/>
-        <w:numPr>
-          <w:ilvl w:val="0"/>
-          <w:numId w:val="1"/>
-        </w:numPr>
-      </w:pPr>
-      <w:r>
+        <w:rPr>
+          <w:rFonts w:asciiTheme="majorHAnsi" w:hAnsiTheme="majorHAnsi" w:cstheme="majorHAnsi"/>
+        </w:rPr>
+        <w:t>was created at ‘2023-01-02T18:48:56.081327405Z’</w:t>
+      </w:r>
+    </w:p>
+    <w:p>
+      <w:pPr>
+        <w:pStyle w:val="ListParagraph"/>
+        <w:numPr>
+          <w:ilvl w:val="0"/>
+          <w:numId w:val="1"/>
+        </w:numPr>
+        <w:rPr>
+          <w:rFonts w:asciiTheme="majorHAnsi" w:hAnsiTheme="majorHAnsi" w:cstheme="majorHAnsi"/>
+        </w:rPr>
+      </w:pPr>
+      <w:r>
+        <w:rPr>
+          <w:rFonts w:asciiTheme="majorHAnsi" w:hAnsiTheme="majorHAnsi" w:cstheme="majorHAnsi"/>
+        </w:rPr>
+        <w:t>The image ubuntu:19.04 was created at ‘2020-01-16T01:20:46.938732934Z’</w:t>
+      </w:r>
+    </w:p>
+    <w:p>
+      <w:pPr>
+        <w:pStyle w:val="ListParagraph"/>
+        <w:numPr>
+          <w:ilvl w:val="0"/>
+          <w:numId w:val="1"/>
+        </w:numPr>
+        <w:rPr>
+          <w:rFonts w:asciiTheme="majorHAnsi" w:hAnsiTheme="majorHAnsi" w:cstheme="majorHAnsi"/>
+        </w:rPr>
+      </w:pPr>
+      <w:r>
+        <w:rPr>
+          <w:rFonts w:asciiTheme="majorHAnsi" w:hAnsiTheme="majorHAnsi" w:cstheme="majorHAnsi"/>
+        </w:rPr>
         <w:t xml:space="preserve">After inspecting the </w:t>
       </w:r>
       <w:r>
+        <w:rPr>
+          <w:rFonts w:asciiTheme="majorHAnsi" w:hAnsiTheme="majorHAnsi" w:cstheme="majorHAnsi"/>
+        </w:rPr>
         <w:t>images, we can conclude the following: -</w:t>
       </w:r>
     </w:p>
@@ -198,8 +279,14 @@
           <w:ilvl w:val="1"/>
           <w:numId w:val="1"/>
         </w:numPr>
-      </w:pPr>
-      <w:r>
+        <w:rPr>
+          <w:rFonts w:asciiTheme="majorHAnsi" w:hAnsiTheme="majorHAnsi" w:cstheme="majorHAnsi"/>
+        </w:rPr>
+      </w:pPr>
+      <w:r>
+        <w:rPr>
+          <w:rFonts w:asciiTheme="majorHAnsi" w:hAnsiTheme="majorHAnsi" w:cstheme="majorHAnsi"/>
+        </w:rPr>
         <w:t>They have different repo tags</w:t>
       </w:r>
     </w:p>
@@ -210,16 +297,28 @@
           <w:ilvl w:val="1"/>
           <w:numId w:val="1"/>
         </w:numPr>
-      </w:pPr>
-      <w:r>
+        <w:rPr>
+          <w:rFonts w:asciiTheme="majorHAnsi" w:hAnsiTheme="majorHAnsi" w:cstheme="majorHAnsi"/>
+        </w:rPr>
+      </w:pPr>
+      <w:r>
+        <w:rPr>
+          <w:rFonts w:asciiTheme="majorHAnsi" w:hAnsiTheme="majorHAnsi" w:cstheme="majorHAnsi"/>
+        </w:rPr>
         <w:t>They have different “</w:t>
       </w:r>
       <w:proofErr w:type="spellStart"/>
       <w:r>
+        <w:rPr>
+          <w:rFonts w:asciiTheme="majorHAnsi" w:hAnsiTheme="majorHAnsi" w:cstheme="majorHAnsi"/>
+        </w:rPr>
         <w:t>DockerVersion</w:t>
       </w:r>
       <w:proofErr w:type="spellEnd"/>
       <w:r>
+        <w:rPr>
+          <w:rFonts w:asciiTheme="majorHAnsi" w:hAnsiTheme="majorHAnsi" w:cstheme="majorHAnsi"/>
+        </w:rPr>
         <w:t>”</w:t>
       </w:r>
     </w:p>
@@ -230,11 +329,20 @@
           <w:ilvl w:val="1"/>
           <w:numId w:val="1"/>
         </w:numPr>
-      </w:pPr>
-      <w:r>
+        <w:rPr>
+          <w:rFonts w:asciiTheme="majorHAnsi" w:hAnsiTheme="majorHAnsi" w:cstheme="majorHAnsi"/>
+        </w:rPr>
+      </w:pPr>
+      <w:r>
+        <w:rPr>
+          <w:rFonts w:asciiTheme="majorHAnsi" w:hAnsiTheme="majorHAnsi" w:cstheme="majorHAnsi"/>
+        </w:rPr>
         <w:t>B</w:t>
       </w:r>
       <w:r>
+        <w:rPr>
+          <w:rFonts w:asciiTheme="majorHAnsi" w:hAnsiTheme="majorHAnsi" w:cstheme="majorHAnsi"/>
+        </w:rPr>
         <w:t>oth have no ports exposed</w:t>
       </w:r>
     </w:p>
@@ -245,8 +353,14 @@
           <w:ilvl w:val="1"/>
           <w:numId w:val="1"/>
         </w:numPr>
-      </w:pPr>
-      <w:r>
+        <w:rPr>
+          <w:rFonts w:asciiTheme="majorHAnsi" w:hAnsiTheme="majorHAnsi" w:cstheme="majorHAnsi"/>
+        </w:rPr>
+      </w:pPr>
+      <w:r>
+        <w:rPr>
+          <w:rFonts w:asciiTheme="majorHAnsi" w:hAnsiTheme="majorHAnsi" w:cstheme="majorHAnsi"/>
+        </w:rPr>
         <w:t>Size of the ubuntu 19.04 is larger compared to 18.04</w:t>
       </w:r>
     </w:p>
@@ -257,14 +371,263 @@
           <w:ilvl w:val="0"/>
           <w:numId w:val="1"/>
         </w:numPr>
-      </w:pPr>
-      <w:r>
-        <w:t>After running the container (ubuntu:18.04) the image started</w:t>
-      </w:r>
-      <w:r>
-        <w:t xml:space="preserve"> </w:t>
-      </w:r>
-    </w:p>
+        <w:rPr>
+          <w:rFonts w:asciiTheme="majorHAnsi" w:hAnsiTheme="majorHAnsi" w:cstheme="majorHAnsi"/>
+        </w:rPr>
+      </w:pPr>
+      <w:r>
+        <w:rPr>
+          <w:rFonts w:asciiTheme="majorHAnsi" w:hAnsiTheme="majorHAnsi" w:cstheme="majorHAnsi"/>
+        </w:rPr>
+        <w:t xml:space="preserve">After running the container (ubuntu:18.04) </w:t>
+      </w:r>
+      <w:r>
+        <w:rPr>
+          <w:rFonts w:asciiTheme="majorHAnsi" w:hAnsiTheme="majorHAnsi" w:cstheme="majorHAnsi"/>
+        </w:rPr>
+        <w:t>a container is started using the image ubuntu:18.04. As the argument -d is provided the command runs in detached mode so I can use the terminal meanwhile the container runs in background (or ends)</w:t>
+      </w:r>
+    </w:p>
+    <w:p>
+      <w:pPr>
+        <w:pStyle w:val="ListParagraph"/>
+        <w:numPr>
+          <w:ilvl w:val="0"/>
+          <w:numId w:val="1"/>
+        </w:numPr>
+        <w:rPr>
+          <w:rFonts w:asciiTheme="majorHAnsi" w:hAnsiTheme="majorHAnsi" w:cstheme="majorHAnsi"/>
+        </w:rPr>
+      </w:pPr>
+      <w:r>
+        <w:rPr>
+          <w:rFonts w:asciiTheme="majorHAnsi" w:hAnsiTheme="majorHAnsi" w:cstheme="majorHAnsi"/>
+        </w:rPr>
+        <w:t>It shows status and details of all running and exited containers (that exist)</w:t>
+      </w:r>
+    </w:p>
+    <w:p>
+      <w:pPr>
+        <w:pStyle w:val="ListParagraph"/>
+        <w:numPr>
+          <w:ilvl w:val="0"/>
+          <w:numId w:val="1"/>
+        </w:numPr>
+        <w:rPr>
+          <w:rFonts w:asciiTheme="majorHAnsi" w:hAnsiTheme="majorHAnsi" w:cstheme="majorHAnsi"/>
+        </w:rPr>
+      </w:pPr>
+      <w:r>
+        <w:rPr>
+          <w:rFonts w:asciiTheme="majorHAnsi" w:hAnsiTheme="majorHAnsi" w:cstheme="majorHAnsi"/>
+        </w:rPr>
+        <w:t xml:space="preserve">I get a long string as </w:t>
+      </w:r>
+      <w:r>
+        <w:rPr>
+          <w:rFonts w:asciiTheme="majorHAnsi" w:hAnsiTheme="majorHAnsi" w:cstheme="majorHAnsi"/>
+        </w:rPr>
+        <w:t>output</w:t>
+      </w:r>
+      <w:r>
+        <w:rPr>
+          <w:rFonts w:asciiTheme="majorHAnsi" w:hAnsiTheme="majorHAnsi" w:cstheme="majorHAnsi"/>
+        </w:rPr>
+        <w:t xml:space="preserve">, one line, seems </w:t>
+      </w:r>
+      <w:proofErr w:type="gramStart"/>
+      <w:r>
+        <w:rPr>
+          <w:rFonts w:asciiTheme="majorHAnsi" w:hAnsiTheme="majorHAnsi" w:cstheme="majorHAnsi"/>
+        </w:rPr>
+        <w:t>some kind of ID</w:t>
+      </w:r>
+      <w:proofErr w:type="gramEnd"/>
+    </w:p>
+    <w:p>
+      <w:pPr>
+        <w:pStyle w:val="ListParagraph"/>
+        <w:numPr>
+          <w:ilvl w:val="0"/>
+          <w:numId w:val="1"/>
+        </w:numPr>
+        <w:rPr>
+          <w:rFonts w:asciiTheme="majorHAnsi" w:hAnsiTheme="majorHAnsi" w:cstheme="majorHAnsi"/>
+        </w:rPr>
+      </w:pPr>
+      <w:r>
+        <w:rPr>
+          <w:rFonts w:asciiTheme="majorHAnsi" w:hAnsiTheme="majorHAnsi" w:cstheme="majorHAnsi"/>
+        </w:rPr>
+        <w:t>The image has the name I gave “ubuntu1”</w:t>
+      </w:r>
+    </w:p>
+    <w:p>
+      <w:pPr>
+        <w:pStyle w:val="ListParagraph"/>
+        <w:numPr>
+          <w:ilvl w:val="0"/>
+          <w:numId w:val="1"/>
+        </w:numPr>
+        <w:rPr>
+          <w:rFonts w:asciiTheme="majorHAnsi" w:hAnsiTheme="majorHAnsi" w:cstheme="majorHAnsi"/>
+        </w:rPr>
+      </w:pPr>
+      <w:r>
+        <w:rPr>
+          <w:rFonts w:asciiTheme="majorHAnsi" w:hAnsiTheme="majorHAnsi" w:cstheme="majorHAnsi"/>
+        </w:rPr>
+        <w:t xml:space="preserve">Hostname of the container is </w:t>
+      </w:r>
+      <w:r>
+        <w:rPr>
+          <w:rFonts w:asciiTheme="majorHAnsi" w:hAnsiTheme="majorHAnsi" w:cstheme="majorHAnsi"/>
+        </w:rPr>
+        <w:t>8026ffc0e8aa</w:t>
+      </w:r>
+      <w:r>
+        <w:rPr>
+          <w:rFonts w:asciiTheme="majorHAnsi" w:hAnsiTheme="majorHAnsi" w:cstheme="majorHAnsi"/>
+        </w:rPr>
+        <w:t xml:space="preserve"> it is taken from the container id</w:t>
+      </w:r>
+    </w:p>
+    <w:p>
+      <w:pPr>
+        <w:pStyle w:val="ListParagraph"/>
+        <w:numPr>
+          <w:ilvl w:val="0"/>
+          <w:numId w:val="1"/>
+        </w:numPr>
+        <w:rPr>
+          <w:rFonts w:asciiTheme="majorHAnsi" w:hAnsiTheme="majorHAnsi" w:cstheme="majorHAnsi"/>
+        </w:rPr>
+      </w:pPr>
+      <w:r>
+        <w:rPr>
+          <w:rFonts w:asciiTheme="majorHAnsi" w:hAnsiTheme="majorHAnsi" w:cstheme="majorHAnsi"/>
+        </w:rPr>
+        <w:t>The command "$ docker container exec -it ubuntu1 cat hello-world.txt" and "$ docker container exec -it ubuntu2 cat hello-world.txt" runs the cat command inside the running container instances "ubuntu1" and "ubuntu2" respectively, which prints the contents of the file "hello-world.txt" if the file exists in the container's file system.</w:t>
+      </w:r>
+    </w:p>
+    <w:p>
+      <w:pPr>
+        <w:pStyle w:val="ListParagraph"/>
+        <w:numPr>
+          <w:ilvl w:val="0"/>
+          <w:numId w:val="1"/>
+        </w:numPr>
+        <w:rPr>
+          <w:rFonts w:asciiTheme="majorHAnsi" w:hAnsiTheme="majorHAnsi" w:cstheme="majorHAnsi"/>
+        </w:rPr>
+      </w:pPr>
+      <w:r>
+        <w:rPr>
+          <w:rFonts w:asciiTheme="majorHAnsi" w:hAnsiTheme="majorHAnsi" w:cstheme="majorHAnsi"/>
+        </w:rPr>
+        <w:t>The command "$ docker container stop ubuntu2" stops the container instance "ubuntu2".</w:t>
+      </w:r>
+    </w:p>
+    <w:p>
+      <w:pPr>
+        <w:pStyle w:val="ListParagraph"/>
+        <w:numPr>
+          <w:ilvl w:val="0"/>
+          <w:numId w:val="1"/>
+        </w:numPr>
+        <w:rPr>
+          <w:rFonts w:asciiTheme="majorHAnsi" w:hAnsiTheme="majorHAnsi" w:cstheme="majorHAnsi"/>
+        </w:rPr>
+      </w:pPr>
+      <w:r>
+        <w:rPr>
+          <w:rFonts w:asciiTheme="majorHAnsi" w:hAnsiTheme="majorHAnsi" w:cstheme="majorHAnsi"/>
+        </w:rPr>
+        <w:t>Using the command "$ docker container ls" shows all the running container instances, if there are any.</w:t>
+      </w:r>
+    </w:p>
+    <w:p>
+      <w:pPr>
+        <w:pStyle w:val="ListParagraph"/>
+        <w:numPr>
+          <w:ilvl w:val="0"/>
+          <w:numId w:val="1"/>
+        </w:numPr>
+        <w:rPr>
+          <w:rFonts w:asciiTheme="majorHAnsi" w:hAnsiTheme="majorHAnsi" w:cstheme="majorHAnsi"/>
+        </w:rPr>
+      </w:pPr>
+      <w:r>
+        <w:rPr>
+          <w:rFonts w:asciiTheme="majorHAnsi" w:hAnsiTheme="majorHAnsi" w:cstheme="majorHAnsi"/>
+        </w:rPr>
+        <w:t>When we run "$ docker container ls -a" command it shows all the containers that have been created, used, and stopped, including the ones that are currently running.</w:t>
+      </w:r>
+    </w:p>
+    <w:p>
+      <w:pPr>
+        <w:pStyle w:val="ListParagraph"/>
+        <w:numPr>
+          <w:ilvl w:val="0"/>
+          <w:numId w:val="1"/>
+        </w:numPr>
+        <w:rPr>
+          <w:rFonts w:asciiTheme="majorHAnsi" w:hAnsiTheme="majorHAnsi" w:cstheme="majorHAnsi"/>
+        </w:rPr>
+      </w:pPr>
+      <w:r>
+        <w:rPr>
+          <w:rFonts w:asciiTheme="majorHAnsi" w:hAnsiTheme="majorHAnsi" w:cstheme="majorHAnsi"/>
+        </w:rPr>
+        <w:t>After verifying the container is running again by using the "$docker container ls" command, we can see the status of the newly started/restarted container.</w:t>
+      </w:r>
+    </w:p>
+    <w:p>
+      <w:pPr>
+        <w:pStyle w:val="ListParagraph"/>
+        <w:numPr>
+          <w:ilvl w:val="0"/>
+          <w:numId w:val="1"/>
+        </w:numPr>
+        <w:rPr>
+          <w:rFonts w:asciiTheme="majorHAnsi" w:hAnsiTheme="majorHAnsi" w:cstheme="majorHAnsi"/>
+        </w:rPr>
+      </w:pPr>
+      <w:r>
+        <w:rPr>
+          <w:rFonts w:asciiTheme="majorHAnsi" w:hAnsiTheme="majorHAnsi" w:cstheme="majorHAnsi"/>
+        </w:rPr>
+        <w:lastRenderedPageBreak/>
+        <w:t>Running "$ docker container ls -a" shows all the remaining containers in Docker. The output of this command will show the container ID, image, command, created, and status of all containers.</w:t>
+      </w:r>
+    </w:p>
+    <w:p>
+      <w:pPr>
+        <w:pStyle w:val="ListParagraph"/>
+        <w:numPr>
+          <w:ilvl w:val="0"/>
+          <w:numId w:val="1"/>
+        </w:numPr>
+        <w:rPr>
+          <w:rFonts w:asciiTheme="majorHAnsi" w:hAnsiTheme="majorHAnsi" w:cstheme="majorHAnsi"/>
+        </w:rPr>
+      </w:pPr>
+      <w:r>
+        <w:rPr>
+          <w:rFonts w:asciiTheme="majorHAnsi" w:hAnsiTheme="majorHAnsi" w:cstheme="majorHAnsi"/>
+        </w:rPr>
+        <w:t>All the other containers we worked with may have been deleted from Docker by using the "docker rm" command from our host machine.</w:t>
+      </w:r>
+    </w:p>
+    <w:p/>
+    <w:p/>
+    <w:p/>
+    <w:p/>
+    <w:p/>
+    <w:p/>
+    <w:p/>
+    <w:p/>
+    <w:p/>
     <w:sectPr>
       <w:pgSz w:w="12240" w:h="15840"/>
       <w:pgMar w:top="1440" w:right="1440" w:bottom="1440" w:left="1440" w:header="708" w:footer="708" w:gutter="0"/>
@@ -770,7 +1133,6 @@
   <w:style w:type="character" w:default="1" w:styleId="DefaultParagraphFont">
     <w:name w:val="Default Paragraph Font"/>
     <w:uiPriority w:val="1"/>
-    <w:semiHidden/>
     <w:unhideWhenUsed/>
   </w:style>
   <w:style w:type="table" w:default="1" w:styleId="TableNormal">

</xml_diff>